<commit_message>
Added github link to assignment 1b to word document.
Signed-off-by: unknown <do177@cox.net>
</commit_message>
<xml_diff>
--- a/ESD301/LAB01b/Design_Assignment_1b.docx
+++ b/ESD301/LAB01b/Design_Assignment_1b.docx
@@ -540,27 +540,7 @@
           <w:sz w:val="19"/>
           <w:szCs w:val="19"/>
         </w:rPr>
-        <w:t xml:space="preserve">; No initial code </w:t>
-      </w:r>
-      <w:proofErr w:type="gramStart"/>
-      <w:r>
-        <w:rPr>
-          <w:rFonts w:ascii="NSimSun" w:hAnsi="NSimSun" w:cs="NSimSun"/>
-          <w:color w:val="008000"/>
-          <w:sz w:val="19"/>
-          <w:szCs w:val="19"/>
-        </w:rPr>
-        <w:t>were</w:t>
-      </w:r>
-      <w:proofErr w:type="gramEnd"/>
-      <w:r>
-        <w:rPr>
-          <w:rFonts w:ascii="NSimSun" w:hAnsi="NSimSun" w:cs="NSimSun"/>
-          <w:color w:val="008000"/>
-          <w:sz w:val="19"/>
-          <w:szCs w:val="19"/>
-        </w:rPr>
-        <w:t xml:space="preserve"> given for this assignment.</w:t>
+        <w:t>; No initial code were given for this assignment.</w:t>
       </w:r>
     </w:p>
     <w:p>
@@ -661,177 +641,102 @@
           <w:sz w:val="19"/>
           <w:szCs w:val="19"/>
         </w:rPr>
-        <w:t xml:space="preserve">; Defines the starting address for </w:t>
-      </w:r>
-      <w:proofErr w:type="gramStart"/>
-      <w:r>
-        <w:rPr>
-          <w:rFonts w:ascii="NSimSun" w:hAnsi="NSimSun" w:cs="NSimSun"/>
-          <w:color w:val="008000"/>
-          <w:sz w:val="19"/>
-          <w:szCs w:val="19"/>
-        </w:rPr>
-        <w:t>the  arrays</w:t>
-      </w:r>
-      <w:proofErr w:type="gramEnd"/>
-      <w:r>
-        <w:rPr>
-          <w:rFonts w:ascii="NSimSun" w:hAnsi="NSimSun" w:cs="NSimSun"/>
-          <w:color w:val="008000"/>
-          <w:sz w:val="19"/>
-          <w:szCs w:val="19"/>
-        </w:rPr>
-        <w:t>.</w:t>
-      </w:r>
-    </w:p>
-    <w:p>
-      <w:pPr>
-        <w:rPr>
-          <w:rFonts w:ascii="NSimSun" w:hAnsi="NSimSun" w:cs="NSimSun"/>
-          <w:color w:val="008000"/>
-          <w:sz w:val="19"/>
-          <w:szCs w:val="19"/>
-        </w:rPr>
-      </w:pPr>
-      <w:proofErr w:type="gramStart"/>
-      <w:r>
-        <w:rPr>
-          <w:rFonts w:ascii="NSimSun" w:hAnsi="NSimSun" w:cs="NSimSun"/>
-          <w:color w:val="008000"/>
-          <w:sz w:val="19"/>
-          <w:szCs w:val="19"/>
-        </w:rPr>
-        <w:t>.EQU</w:t>
-      </w:r>
-      <w:proofErr w:type="gramEnd"/>
-      <w:r>
-        <w:rPr>
-          <w:rFonts w:ascii="NSimSun" w:hAnsi="NSimSun" w:cs="NSimSun"/>
-          <w:color w:val="008000"/>
-          <w:sz w:val="19"/>
-          <w:szCs w:val="19"/>
-        </w:rPr>
-        <w:t xml:space="preserve"> STARTADDS = 0x300</w:t>
-      </w:r>
-    </w:p>
-    <w:p>
-      <w:pPr>
-        <w:rPr>
-          <w:rFonts w:ascii="NSimSun" w:hAnsi="NSimSun" w:cs="NSimSun"/>
-          <w:color w:val="008000"/>
-          <w:sz w:val="19"/>
-          <w:szCs w:val="19"/>
-        </w:rPr>
-      </w:pPr>
-      <w:proofErr w:type="gramStart"/>
-      <w:r>
-        <w:rPr>
-          <w:rFonts w:ascii="NSimSun" w:hAnsi="NSimSun" w:cs="NSimSun"/>
-          <w:color w:val="008000"/>
-          <w:sz w:val="19"/>
-          <w:szCs w:val="19"/>
-        </w:rPr>
-        <w:t>.EQU</w:t>
-      </w:r>
-      <w:proofErr w:type="gramEnd"/>
-      <w:r>
-        <w:rPr>
-          <w:rFonts w:ascii="NSimSun" w:hAnsi="NSimSun" w:cs="NSimSun"/>
-          <w:color w:val="008000"/>
-          <w:sz w:val="19"/>
-          <w:szCs w:val="19"/>
-        </w:rPr>
-        <w:t xml:space="preserve"> DIV7 = 0x500</w:t>
-      </w:r>
-    </w:p>
-    <w:p>
-      <w:pPr>
-        <w:rPr>
-          <w:rFonts w:ascii="NSimSun" w:hAnsi="NSimSun" w:cs="NSimSun"/>
-          <w:color w:val="008000"/>
-          <w:sz w:val="19"/>
-          <w:szCs w:val="19"/>
-        </w:rPr>
-      </w:pPr>
-      <w:proofErr w:type="gramStart"/>
-      <w:r>
-        <w:rPr>
-          <w:rFonts w:ascii="NSimSun" w:hAnsi="NSimSun" w:cs="NSimSun"/>
-          <w:color w:val="008000"/>
-          <w:sz w:val="19"/>
-          <w:szCs w:val="19"/>
-        </w:rPr>
-        <w:t>.EQU</w:t>
-      </w:r>
-      <w:proofErr w:type="gramEnd"/>
-      <w:r>
-        <w:rPr>
-          <w:rFonts w:ascii="NSimSun" w:hAnsi="NSimSun" w:cs="NSimSun"/>
-          <w:color w:val="008000"/>
-          <w:sz w:val="19"/>
-          <w:szCs w:val="19"/>
-        </w:rPr>
-        <w:t xml:space="preserve"> DIV3 = 0x600</w:t>
-      </w:r>
-    </w:p>
-    <w:p>
-      <w:pPr>
-        <w:rPr>
-          <w:rFonts w:ascii="NSimSun" w:hAnsi="NSimSun" w:cs="NSimSun"/>
-          <w:color w:val="008000"/>
-          <w:sz w:val="19"/>
-          <w:szCs w:val="19"/>
-        </w:rPr>
-      </w:pPr>
-      <w:proofErr w:type="gramStart"/>
-      <w:r>
-        <w:rPr>
-          <w:rFonts w:ascii="NSimSun" w:hAnsi="NSimSun" w:cs="NSimSun"/>
-          <w:color w:val="008000"/>
-          <w:sz w:val="19"/>
-          <w:szCs w:val="19"/>
-        </w:rPr>
-        <w:t>.EQU</w:t>
-      </w:r>
-      <w:proofErr w:type="gramEnd"/>
-      <w:r>
-        <w:rPr>
-          <w:rFonts w:ascii="NSimSun" w:hAnsi="NSimSun" w:cs="NSimSun"/>
-          <w:color w:val="008000"/>
-          <w:sz w:val="19"/>
-          <w:szCs w:val="19"/>
-        </w:rPr>
-        <w:t xml:space="preserve"> DIVBOTH = 0x700</w:t>
-      </w:r>
-    </w:p>
-    <w:p>
-      <w:pPr>
-        <w:rPr>
-          <w:rFonts w:ascii="NSimSun" w:hAnsi="NSimSun" w:cs="NSimSun"/>
-          <w:color w:val="008000"/>
-          <w:sz w:val="19"/>
-          <w:szCs w:val="19"/>
-        </w:rPr>
-      </w:pPr>
-      <w:proofErr w:type="gramStart"/>
-      <w:r>
-        <w:rPr>
-          <w:rFonts w:ascii="NSimSun" w:hAnsi="NSimSun" w:cs="NSimSun"/>
-          <w:color w:val="008000"/>
-          <w:sz w:val="19"/>
-          <w:szCs w:val="19"/>
-        </w:rPr>
-        <w:t>.EQU</w:t>
-      </w:r>
-      <w:proofErr w:type="gramEnd"/>
-      <w:r>
-        <w:rPr>
-          <w:rFonts w:ascii="NSimSun" w:hAnsi="NSimSun" w:cs="NSimSun"/>
-          <w:color w:val="008000"/>
-          <w:sz w:val="19"/>
-          <w:szCs w:val="19"/>
-        </w:rPr>
-        <w:t xml:space="preserve"> DIVNONE = 0x800</w:t>
+        <w:t>; Defines the starting address for the  arrays.</w:t>
+      </w:r>
+    </w:p>
+    <w:p>
+      <w:pPr>
+        <w:rPr>
+          <w:rFonts w:ascii="NSimSun" w:hAnsi="NSimSun" w:cs="NSimSun"/>
+          <w:color w:val="008000"/>
+          <w:sz w:val="19"/>
+          <w:szCs w:val="19"/>
+        </w:rPr>
+      </w:pPr>
+      <w:r>
+        <w:rPr>
+          <w:rFonts w:ascii="NSimSun" w:hAnsi="NSimSun" w:cs="NSimSun"/>
+          <w:color w:val="008000"/>
+          <w:sz w:val="19"/>
+          <w:szCs w:val="19"/>
+        </w:rPr>
+        <w:t>.EQU STARTADDS = 0x300</w:t>
+      </w:r>
+    </w:p>
+    <w:p>
+      <w:pPr>
+        <w:rPr>
+          <w:rFonts w:ascii="NSimSun" w:hAnsi="NSimSun" w:cs="NSimSun"/>
+          <w:color w:val="008000"/>
+          <w:sz w:val="19"/>
+          <w:szCs w:val="19"/>
+        </w:rPr>
+      </w:pPr>
+      <w:r>
+        <w:rPr>
+          <w:rFonts w:ascii="NSimSun" w:hAnsi="NSimSun" w:cs="NSimSun"/>
+          <w:color w:val="008000"/>
+          <w:sz w:val="19"/>
+          <w:szCs w:val="19"/>
+        </w:rPr>
+        <w:t>.EQU DIV7 = 0x500</w:t>
+      </w:r>
+    </w:p>
+    <w:p>
+      <w:pPr>
+        <w:rPr>
+          <w:rFonts w:ascii="NSimSun" w:hAnsi="NSimSun" w:cs="NSimSun"/>
+          <w:color w:val="008000"/>
+          <w:sz w:val="19"/>
+          <w:szCs w:val="19"/>
+        </w:rPr>
+      </w:pPr>
+      <w:r>
+        <w:rPr>
+          <w:rFonts w:ascii="NSimSun" w:hAnsi="NSimSun" w:cs="NSimSun"/>
+          <w:color w:val="008000"/>
+          <w:sz w:val="19"/>
+          <w:szCs w:val="19"/>
+        </w:rPr>
+        <w:t>.EQU DIV3 = 0x600</w:t>
+      </w:r>
+    </w:p>
+    <w:p>
+      <w:pPr>
+        <w:rPr>
+          <w:rFonts w:ascii="NSimSun" w:hAnsi="NSimSun" w:cs="NSimSun"/>
+          <w:color w:val="008000"/>
+          <w:sz w:val="19"/>
+          <w:szCs w:val="19"/>
+        </w:rPr>
+      </w:pPr>
+      <w:r>
+        <w:rPr>
+          <w:rFonts w:ascii="NSimSun" w:hAnsi="NSimSun" w:cs="NSimSun"/>
+          <w:color w:val="008000"/>
+          <w:sz w:val="19"/>
+          <w:szCs w:val="19"/>
+        </w:rPr>
+        <w:t>.EQU DIVBOTH = 0x700</w:t>
+      </w:r>
+    </w:p>
+    <w:p>
+      <w:pPr>
+        <w:rPr>
+          <w:rFonts w:ascii="NSimSun" w:hAnsi="NSimSun" w:cs="NSimSun"/>
+          <w:color w:val="008000"/>
+          <w:sz w:val="19"/>
+          <w:szCs w:val="19"/>
+        </w:rPr>
+      </w:pPr>
+      <w:r>
+        <w:rPr>
+          <w:rFonts w:ascii="NSimSun" w:hAnsi="NSimSun" w:cs="NSimSun"/>
+          <w:color w:val="008000"/>
+          <w:sz w:val="19"/>
+          <w:szCs w:val="19"/>
+        </w:rPr>
+        <w:t>.EQU DIVNONE = 0x800</w:t>
       </w:r>
     </w:p>
     <w:p>
@@ -872,25 +777,14 @@
           <w:szCs w:val="19"/>
         </w:rPr>
       </w:pPr>
-      <w:proofErr w:type="gramStart"/>
-      <w:r>
-        <w:rPr>
-          <w:rFonts w:ascii="NSimSun" w:hAnsi="NSimSun" w:cs="NSimSun"/>
-          <w:color w:val="008000"/>
-          <w:sz w:val="19"/>
-          <w:szCs w:val="19"/>
-        </w:rPr>
-        <w:t>.MACRO</w:t>
-      </w:r>
-      <w:proofErr w:type="gramEnd"/>
-      <w:r>
-        <w:rPr>
-          <w:rFonts w:ascii="NSimSun" w:hAnsi="NSimSun" w:cs="NSimSun"/>
-          <w:color w:val="008000"/>
-          <w:sz w:val="19"/>
-          <w:szCs w:val="19"/>
-        </w:rPr>
-        <w:t xml:space="preserve"> MOD</w:t>
+      <w:r>
+        <w:rPr>
+          <w:rFonts w:ascii="NSimSun" w:hAnsi="NSimSun" w:cs="NSimSun"/>
+          <w:color w:val="008000"/>
+          <w:sz w:val="19"/>
+          <w:szCs w:val="19"/>
+        </w:rPr>
+        <w:t>.MACRO MOD</w:t>
       </w:r>
     </w:p>
     <w:p>
@@ -1020,7 +914,6 @@
           <w:szCs w:val="19"/>
         </w:rPr>
       </w:pPr>
-      <w:proofErr w:type="gramStart"/>
       <w:r>
         <w:rPr>
           <w:rFonts w:ascii="NSimSun" w:hAnsi="NSimSun" w:cs="NSimSun"/>
@@ -1030,7 +923,6 @@
         </w:rPr>
         <w:t>.ENDMACRO</w:t>
       </w:r>
-      <w:proofErr w:type="gramEnd"/>
     </w:p>
     <w:p>
       <w:pPr>
@@ -2294,27 +2186,7 @@
           <w:szCs w:val="19"/>
         </w:rPr>
         <w:tab/>
-        <w:t xml:space="preserve">; Adds the value to register pairs </w:t>
-      </w:r>
-      <w:proofErr w:type="gramStart"/>
-      <w:r>
-        <w:rPr>
-          <w:rFonts w:ascii="NSimSun" w:hAnsi="NSimSun" w:cs="NSimSun"/>
-          <w:color w:val="008000"/>
-          <w:sz w:val="19"/>
-          <w:szCs w:val="19"/>
-        </w:rPr>
-        <w:t>R12:R11:R</w:t>
-      </w:r>
-      <w:proofErr w:type="gramEnd"/>
-      <w:r>
-        <w:rPr>
-          <w:rFonts w:ascii="NSimSun" w:hAnsi="NSimSun" w:cs="NSimSun"/>
-          <w:color w:val="008000"/>
-          <w:sz w:val="19"/>
-          <w:szCs w:val="19"/>
-        </w:rPr>
-        <w:t>10.</w:t>
+        <w:t>; Adds the value to register pairs R12:R11:R10.</w:t>
       </w:r>
     </w:p>
     <w:p>
@@ -2621,27 +2493,7 @@
           <w:szCs w:val="19"/>
         </w:rPr>
         <w:tab/>
-        <w:t xml:space="preserve">; Adds the value to register pairs </w:t>
-      </w:r>
-      <w:proofErr w:type="gramStart"/>
-      <w:r>
-        <w:rPr>
-          <w:rFonts w:ascii="NSimSun" w:hAnsi="NSimSun" w:cs="NSimSun"/>
-          <w:color w:val="008000"/>
-          <w:sz w:val="19"/>
-          <w:szCs w:val="19"/>
-        </w:rPr>
-        <w:t>R3:R2:R</w:t>
-      </w:r>
-      <w:proofErr w:type="gramEnd"/>
-      <w:r>
-        <w:rPr>
-          <w:rFonts w:ascii="NSimSun" w:hAnsi="NSimSun" w:cs="NSimSun"/>
-          <w:color w:val="008000"/>
-          <w:sz w:val="19"/>
-          <w:szCs w:val="19"/>
-        </w:rPr>
-        <w:t>1.</w:t>
+        <w:t>; Adds the value to register pairs R3:R2:R1.</w:t>
       </w:r>
     </w:p>
     <w:p>
@@ -2890,27 +2742,7 @@
           <w:szCs w:val="19"/>
         </w:rPr>
         <w:tab/>
-        <w:t xml:space="preserve">; Adds the value to register pairs </w:t>
-      </w:r>
-      <w:proofErr w:type="gramStart"/>
-      <w:r>
-        <w:rPr>
-          <w:rFonts w:ascii="NSimSun" w:hAnsi="NSimSun" w:cs="NSimSun"/>
-          <w:color w:val="008000"/>
-          <w:sz w:val="19"/>
-          <w:szCs w:val="19"/>
-        </w:rPr>
-        <w:t>R6:R5:R</w:t>
-      </w:r>
-      <w:proofErr w:type="gramEnd"/>
-      <w:r>
-        <w:rPr>
-          <w:rFonts w:ascii="NSimSun" w:hAnsi="NSimSun" w:cs="NSimSun"/>
-          <w:color w:val="008000"/>
-          <w:sz w:val="19"/>
-          <w:szCs w:val="19"/>
-        </w:rPr>
-        <w:t>4.</w:t>
+        <w:t>; Adds the value to register pairs R6:R5:R4.</w:t>
       </w:r>
     </w:p>
     <w:p>
@@ -3199,27 +3031,7 @@
           <w:szCs w:val="19"/>
         </w:rPr>
         <w:tab/>
-        <w:t xml:space="preserve">; Adds the value to register pairs </w:t>
-      </w:r>
-      <w:proofErr w:type="gramStart"/>
-      <w:r>
-        <w:rPr>
-          <w:rFonts w:ascii="NSimSun" w:hAnsi="NSimSun" w:cs="NSimSun"/>
-          <w:color w:val="008000"/>
-          <w:sz w:val="19"/>
-          <w:szCs w:val="19"/>
-        </w:rPr>
-        <w:t>R9:R8:R</w:t>
-      </w:r>
-      <w:proofErr w:type="gramEnd"/>
-      <w:r>
-        <w:rPr>
-          <w:rFonts w:ascii="NSimSun" w:hAnsi="NSimSun" w:cs="NSimSun"/>
-          <w:color w:val="008000"/>
-          <w:sz w:val="19"/>
-          <w:szCs w:val="19"/>
-        </w:rPr>
-        <w:t>7</w:t>
+        <w:t>; Adds the value to register pairs R9:R8:R7</w:t>
       </w:r>
     </w:p>
     <w:p>
@@ -3603,14 +3415,27 @@
                             <w:r>
                               <w:t xml:space="preserve">Figure </w:t>
                             </w:r>
-                            <w:fldSimple w:instr=" SEQ Figure \* ARABIC ">
-                              <w:r>
-                                <w:rPr>
-                                  <w:noProof/>
-                                </w:rPr>
-                                <w:t>1</w:t>
-                              </w:r>
-                            </w:fldSimple>
+                            <w:r>
+                              <w:fldChar w:fldCharType="begin"/>
+                            </w:r>
+                            <w:r>
+                              <w:instrText xml:space="preserve"> SEQ Figure \* ARABIC </w:instrText>
+                            </w:r>
+                            <w:r>
+                              <w:fldChar w:fldCharType="separate"/>
+                            </w:r>
+                            <w:r>
+                              <w:rPr>
+                                <w:noProof/>
+                              </w:rPr>
+                              <w:t>1</w:t>
+                            </w:r>
+                            <w:r>
+                              <w:rPr>
+                                <w:noProof/>
+                              </w:rPr>
+                              <w:fldChar w:fldCharType="end"/>
+                            </w:r>
                             <w:r>
                               <w:t>: Consecutive numbers stored in memory.</w:t>
                             </w:r>
@@ -3648,14 +3473,27 @@
                       <w:r>
                         <w:t xml:space="preserve">Figure </w:t>
                       </w:r>
-                      <w:fldSimple w:instr=" SEQ Figure \* ARABIC ">
-                        <w:r>
-                          <w:rPr>
-                            <w:noProof/>
-                          </w:rPr>
-                          <w:t>1</w:t>
-                        </w:r>
-                      </w:fldSimple>
+                      <w:r>
+                        <w:fldChar w:fldCharType="begin"/>
+                      </w:r>
+                      <w:r>
+                        <w:instrText xml:space="preserve"> SEQ Figure \* ARABIC </w:instrText>
+                      </w:r>
+                      <w:r>
+                        <w:fldChar w:fldCharType="separate"/>
+                      </w:r>
+                      <w:r>
+                        <w:rPr>
+                          <w:noProof/>
+                        </w:rPr>
+                        <w:t>1</w:t>
+                      </w:r>
+                      <w:r>
+                        <w:rPr>
+                          <w:noProof/>
+                        </w:rPr>
+                        <w:fldChar w:fldCharType="end"/>
+                      </w:r>
                       <w:r>
                         <w:t>: Consecutive numbers stored in memory.</w:t>
                       </w:r>
@@ -3744,15 +3582,7 @@
         </w:drawing>
       </w:r>
       <w:r>
-        <w:t xml:space="preserve">Store 200 numbers starting from the STARTADDS=0x0300 location. Populate the value of the memory location by adding </w:t>
-      </w:r>
-      <w:proofErr w:type="gramStart"/>
-      <w:r>
-        <w:t>high(</w:t>
-      </w:r>
-      <w:proofErr w:type="gramEnd"/>
-      <w:r>
-        <w:t>STARTADDS) and low(STARTADDS). Use the X/Y/Z registers as pointers to fill up 200 numbers that are greater than 25 and less than 226. The numbers can be consecutive or random numbers.</w:t>
+        <w:t>Store 200 numbers starting from the STARTADDS=0x0300 location. Populate the value of the memory location by adding high(STARTADDS) and low(STARTADDS). Use the X/Y/Z registers as pointers to fill up 200 numbers that are greater than 25 and less than 226. The numbers can be consecutive or random numbers.</w:t>
       </w:r>
     </w:p>
     <w:p>
@@ -3827,14 +3657,27 @@
                             <w:r>
                               <w:t xml:space="preserve">Figure </w:t>
                             </w:r>
-                            <w:fldSimple w:instr=" SEQ Figure \* ARABIC ">
-                              <w:r>
-                                <w:rPr>
-                                  <w:noProof/>
-                                </w:rPr>
-                                <w:t>2</w:t>
-                              </w:r>
-                            </w:fldSimple>
+                            <w:r>
+                              <w:fldChar w:fldCharType="begin"/>
+                            </w:r>
+                            <w:r>
+                              <w:instrText xml:space="preserve"> SEQ Figure \* ARABIC </w:instrText>
+                            </w:r>
+                            <w:r>
+                              <w:fldChar w:fldCharType="separate"/>
+                            </w:r>
+                            <w:r>
+                              <w:rPr>
+                                <w:noProof/>
+                              </w:rPr>
+                              <w:t>2</w:t>
+                            </w:r>
+                            <w:r>
+                              <w:rPr>
+                                <w:noProof/>
+                              </w:rPr>
+                              <w:fldChar w:fldCharType="end"/>
+                            </w:r>
                             <w:r>
                               <w:t>: Numbers divisible by 7.</w:t>
                             </w:r>
@@ -3868,14 +3711,27 @@
                       <w:r>
                         <w:t xml:space="preserve">Figure </w:t>
                       </w:r>
-                      <w:fldSimple w:instr=" SEQ Figure \* ARABIC ">
-                        <w:r>
-                          <w:rPr>
-                            <w:noProof/>
-                          </w:rPr>
-                          <w:t>2</w:t>
-                        </w:r>
-                      </w:fldSimple>
+                      <w:r>
+                        <w:fldChar w:fldCharType="begin"/>
+                      </w:r>
+                      <w:r>
+                        <w:instrText xml:space="preserve"> SEQ Figure \* ARABIC </w:instrText>
+                      </w:r>
+                      <w:r>
+                        <w:fldChar w:fldCharType="separate"/>
+                      </w:r>
+                      <w:r>
+                        <w:rPr>
+                          <w:noProof/>
+                        </w:rPr>
+                        <w:t>2</w:t>
+                      </w:r>
+                      <w:r>
+                        <w:rPr>
+                          <w:noProof/>
+                        </w:rPr>
+                        <w:fldChar w:fldCharType="end"/>
+                      </w:r>
                       <w:r>
                         <w:t>: Numbers divisible by 7.</w:t>
                       </w:r>
@@ -4050,14 +3906,27 @@
                             <w:r>
                               <w:t xml:space="preserve">Figure </w:t>
                             </w:r>
-                            <w:fldSimple w:instr=" SEQ Figure \* ARABIC ">
-                              <w:r>
-                                <w:rPr>
-                                  <w:noProof/>
-                                </w:rPr>
-                                <w:t>3</w:t>
-                              </w:r>
-                            </w:fldSimple>
+                            <w:r>
+                              <w:fldChar w:fldCharType="begin"/>
+                            </w:r>
+                            <w:r>
+                              <w:instrText xml:space="preserve"> SEQ Figure \* ARABIC </w:instrText>
+                            </w:r>
+                            <w:r>
+                              <w:fldChar w:fldCharType="separate"/>
+                            </w:r>
+                            <w:r>
+                              <w:rPr>
+                                <w:noProof/>
+                              </w:rPr>
+                              <w:t>3</w:t>
+                            </w:r>
+                            <w:r>
+                              <w:rPr>
+                                <w:noProof/>
+                              </w:rPr>
+                              <w:fldChar w:fldCharType="end"/>
+                            </w:r>
                             <w:r>
                               <w:t>: Numbers divisible by 3.</w:t>
                             </w:r>
@@ -4091,14 +3960,27 @@
                       <w:r>
                         <w:t xml:space="preserve">Figure </w:t>
                       </w:r>
-                      <w:fldSimple w:instr=" SEQ Figure \* ARABIC ">
-                        <w:r>
-                          <w:rPr>
-                            <w:noProof/>
-                          </w:rPr>
-                          <w:t>3</w:t>
-                        </w:r>
-                      </w:fldSimple>
+                      <w:r>
+                        <w:fldChar w:fldCharType="begin"/>
+                      </w:r>
+                      <w:r>
+                        <w:instrText xml:space="preserve"> SEQ Figure \* ARABIC </w:instrText>
+                      </w:r>
+                      <w:r>
+                        <w:fldChar w:fldCharType="separate"/>
+                      </w:r>
+                      <w:r>
+                        <w:rPr>
+                          <w:noProof/>
+                        </w:rPr>
+                        <w:t>3</w:t>
+                      </w:r>
+                      <w:r>
+                        <w:rPr>
+                          <w:noProof/>
+                        </w:rPr>
+                        <w:fldChar w:fldCharType="end"/>
+                      </w:r>
                       <w:r>
                         <w:t>: Numbers divisible by 3.</w:t>
                       </w:r>
@@ -4254,14 +4136,27 @@
                             <w:r>
                               <w:t xml:space="preserve">Figure </w:t>
                             </w:r>
-                            <w:fldSimple w:instr=" SEQ Figure \* ARABIC ">
-                              <w:r>
-                                <w:rPr>
-                                  <w:noProof/>
-                                </w:rPr>
-                                <w:t>4</w:t>
-                              </w:r>
-                            </w:fldSimple>
+                            <w:r>
+                              <w:fldChar w:fldCharType="begin"/>
+                            </w:r>
+                            <w:r>
+                              <w:instrText xml:space="preserve"> SEQ Figure \* ARABIC </w:instrText>
+                            </w:r>
+                            <w:r>
+                              <w:fldChar w:fldCharType="separate"/>
+                            </w:r>
+                            <w:r>
+                              <w:rPr>
+                                <w:noProof/>
+                              </w:rPr>
+                              <w:t>4</w:t>
+                            </w:r>
+                            <w:r>
+                              <w:rPr>
+                                <w:noProof/>
+                              </w:rPr>
+                              <w:fldChar w:fldCharType="end"/>
+                            </w:r>
                             <w:r>
                               <w:t>: Numbers divisible by 3 and divisible by 7.</w:t>
                             </w:r>
@@ -4295,14 +4190,27 @@
                       <w:r>
                         <w:t xml:space="preserve">Figure </w:t>
                       </w:r>
-                      <w:fldSimple w:instr=" SEQ Figure \* ARABIC ">
-                        <w:r>
-                          <w:rPr>
-                            <w:noProof/>
-                          </w:rPr>
-                          <w:t>4</w:t>
-                        </w:r>
-                      </w:fldSimple>
+                      <w:r>
+                        <w:fldChar w:fldCharType="begin"/>
+                      </w:r>
+                      <w:r>
+                        <w:instrText xml:space="preserve"> SEQ Figure \* ARABIC </w:instrText>
+                      </w:r>
+                      <w:r>
+                        <w:fldChar w:fldCharType="separate"/>
+                      </w:r>
+                      <w:r>
+                        <w:rPr>
+                          <w:noProof/>
+                        </w:rPr>
+                        <w:t>4</w:t>
+                      </w:r>
+                      <w:r>
+                        <w:rPr>
+                          <w:noProof/>
+                        </w:rPr>
+                        <w:fldChar w:fldCharType="end"/>
+                      </w:r>
                       <w:r>
                         <w:t>: Numbers divisible by 3 and divisible by 7.</w:t>
                       </w:r>
@@ -4458,14 +4366,27 @@
                             <w:r>
                               <w:t xml:space="preserve">Figure </w:t>
                             </w:r>
-                            <w:fldSimple w:instr=" SEQ Figure \* ARABIC ">
-                              <w:r>
-                                <w:rPr>
-                                  <w:noProof/>
-                                </w:rPr>
-                                <w:t>5</w:t>
-                              </w:r>
-                            </w:fldSimple>
+                            <w:r>
+                              <w:fldChar w:fldCharType="begin"/>
+                            </w:r>
+                            <w:r>
+                              <w:instrText xml:space="preserve"> SEQ Figure \* ARABIC </w:instrText>
+                            </w:r>
+                            <w:r>
+                              <w:fldChar w:fldCharType="separate"/>
+                            </w:r>
+                            <w:r>
+                              <w:rPr>
+                                <w:noProof/>
+                              </w:rPr>
+                              <w:t>5</w:t>
+                            </w:r>
+                            <w:r>
+                              <w:rPr>
+                                <w:noProof/>
+                              </w:rPr>
+                              <w:fldChar w:fldCharType="end"/>
+                            </w:r>
                             <w:r>
                               <w:t>: Numbers not divisible by 3 and not divisible by 7.</w:t>
                             </w:r>
@@ -4499,14 +4420,27 @@
                       <w:r>
                         <w:t xml:space="preserve">Figure </w:t>
                       </w:r>
-                      <w:fldSimple w:instr=" SEQ Figure \* ARABIC ">
-                        <w:r>
-                          <w:rPr>
-                            <w:noProof/>
-                          </w:rPr>
-                          <w:t>5</w:t>
-                        </w:r>
-                      </w:fldSimple>
+                      <w:r>
+                        <w:fldChar w:fldCharType="begin"/>
+                      </w:r>
+                      <w:r>
+                        <w:instrText xml:space="preserve"> SEQ Figure \* ARABIC </w:instrText>
+                      </w:r>
+                      <w:r>
+                        <w:fldChar w:fldCharType="separate"/>
+                      </w:r>
+                      <w:r>
+                        <w:rPr>
+                          <w:noProof/>
+                        </w:rPr>
+                        <w:t>5</w:t>
+                      </w:r>
+                      <w:r>
+                        <w:rPr>
+                          <w:noProof/>
+                        </w:rPr>
+                        <w:fldChar w:fldCharType="end"/>
+                      </w:r>
                       <w:r>
                         <w:t>: Numbers not divisible by 3 and not divisible by 7.</w:t>
                       </w:r>
@@ -4600,15 +4534,7 @@
         <w:pStyle w:val="NoSpacing"/>
       </w:pPr>
       <w:r>
-        <w:t xml:space="preserve">Use X/Y/Z register addressing to simultaneously add numbers from memory location 0x0500, 0x0600, 0x0700 and 0x0800 and store the sums at </w:t>
-      </w:r>
-      <w:proofErr w:type="gramStart"/>
-      <w:r>
-        <w:t>R18:R17:R</w:t>
-      </w:r>
-      <w:proofErr w:type="gramEnd"/>
-      <w:r>
-        <w:t>16 and R21:R20:R19 respectively. Pay attention to the carry overflow.</w:t>
+        <w:t>Use X/Y/Z register addressing to simultaneously add numbers from memory location 0x0500, 0x0600, 0x0700 and 0x0800 and store the sums at R18:R17:R16 and R21:R20:R19 respectively. Pay attention to the carry overflow.</w:t>
       </w:r>
     </w:p>
     <w:p>
@@ -4748,14 +4674,27 @@
                             <w:r>
                               <w:t xml:space="preserve">Figure </w:t>
                             </w:r>
-                            <w:fldSimple w:instr=" SEQ Figure \* ARABIC ">
-                              <w:r>
-                                <w:rPr>
-                                  <w:noProof/>
-                                </w:rPr>
-                                <w:t>6</w:t>
-                              </w:r>
-                            </w:fldSimple>
+                            <w:r>
+                              <w:fldChar w:fldCharType="begin"/>
+                            </w:r>
+                            <w:r>
+                              <w:instrText xml:space="preserve"> SEQ Figure \* ARABIC </w:instrText>
+                            </w:r>
+                            <w:r>
+                              <w:fldChar w:fldCharType="separate"/>
+                            </w:r>
+                            <w:r>
+                              <w:rPr>
+                                <w:noProof/>
+                              </w:rPr>
+                              <w:t>6</w:t>
+                            </w:r>
+                            <w:r>
+                              <w:rPr>
+                                <w:noProof/>
+                              </w:rPr>
+                              <w:fldChar w:fldCharType="end"/>
+                            </w:r>
                             <w:r>
                               <w:t>: Sum of all four arrays independently. (Reads 0xE46, 0</w:t>
                             </w:r>
@@ -4795,14 +4734,27 @@
                       <w:r>
                         <w:t xml:space="preserve">Figure </w:t>
                       </w:r>
-                      <w:fldSimple w:instr=" SEQ Figure \* ARABIC ">
-                        <w:r>
-                          <w:rPr>
-                            <w:noProof/>
-                          </w:rPr>
-                          <w:t>6</w:t>
-                        </w:r>
-                      </w:fldSimple>
+                      <w:r>
+                        <w:fldChar w:fldCharType="begin"/>
+                      </w:r>
+                      <w:r>
+                        <w:instrText xml:space="preserve"> SEQ Figure \* ARABIC </w:instrText>
+                      </w:r>
+                      <w:r>
+                        <w:fldChar w:fldCharType="separate"/>
+                      </w:r>
+                      <w:r>
+                        <w:rPr>
+                          <w:noProof/>
+                        </w:rPr>
+                        <w:t>6</w:t>
+                      </w:r>
+                      <w:r>
+                        <w:rPr>
+                          <w:noProof/>
+                        </w:rPr>
+                        <w:fldChar w:fldCharType="end"/>
+                      </w:r>
                       <w:r>
                         <w:t>: Sum of all four arrays independently. (Reads 0xE46, 0</w:t>
                       </w:r>
@@ -4927,14 +4879,27 @@
                             <w:r>
                               <w:t xml:space="preserve">Figure </w:t>
                             </w:r>
-                            <w:fldSimple w:instr=" SEQ Figure \* ARABIC ">
-                              <w:r>
-                                <w:rPr>
-                                  <w:noProof/>
-                                </w:rPr>
-                                <w:t>7</w:t>
-                              </w:r>
-                            </w:fldSimple>
+                            <w:r>
+                              <w:fldChar w:fldCharType="begin"/>
+                            </w:r>
+                            <w:r>
+                              <w:instrText xml:space="preserve"> SEQ Figure \* ARABIC </w:instrText>
+                            </w:r>
+                            <w:r>
+                              <w:fldChar w:fldCharType="separate"/>
+                            </w:r>
+                            <w:r>
+                              <w:rPr>
+                                <w:noProof/>
+                              </w:rPr>
+                              <w:t>7</w:t>
+                            </w:r>
+                            <w:r>
+                              <w:rPr>
+                                <w:noProof/>
+                              </w:rPr>
+                              <w:fldChar w:fldCharType="end"/>
+                            </w:r>
                             <w:r>
                               <w:t>: Output of verification code (verified</w:t>
                             </w:r>
@@ -4977,14 +4942,27 @@
                       <w:r>
                         <w:t xml:space="preserve">Figure </w:t>
                       </w:r>
-                      <w:fldSimple w:instr=" SEQ Figure \* ARABIC ">
-                        <w:r>
-                          <w:rPr>
-                            <w:noProof/>
-                          </w:rPr>
-                          <w:t>7</w:t>
-                        </w:r>
-                      </w:fldSimple>
+                      <w:r>
+                        <w:fldChar w:fldCharType="begin"/>
+                      </w:r>
+                      <w:r>
+                        <w:instrText xml:space="preserve"> SEQ Figure \* ARABIC </w:instrText>
+                      </w:r>
+                      <w:r>
+                        <w:fldChar w:fldCharType="separate"/>
+                      </w:r>
+                      <w:r>
+                        <w:rPr>
+                          <w:noProof/>
+                        </w:rPr>
+                        <w:t>7</w:t>
+                      </w:r>
+                      <w:r>
+                        <w:rPr>
+                          <w:noProof/>
+                        </w:rPr>
+                        <w:fldChar w:fldCharType="end"/>
+                      </w:r>
                       <w:r>
                         <w:t>: Output of verification code (verified</w:t>
                       </w:r>
@@ -5010,6 +4988,9 @@
         </mc:AlternateContent>
       </w:r>
       <w:r>
+        <w:rPr>
+          <w:noProof/>
+        </w:rPr>
         <w:drawing>
           <wp:anchor distT="0" distB="0" distL="114300" distR="114300" simplePos="0" relativeHeight="251673088" behindDoc="1" locked="0" layoutInCell="1" allowOverlap="1" wp14:anchorId="6232D99C" wp14:editId="7774CD08">
             <wp:simplePos x="0" y="0"/>
@@ -5178,14 +5159,27 @@
       <w:r>
         <w:t xml:space="preserve">Figure </w:t>
       </w:r>
-      <w:fldSimple w:instr=" SEQ Figure \* ARABIC ">
-        <w:r>
-          <w:rPr>
-            <w:noProof/>
-          </w:rPr>
-          <w:t>8</w:t>
-        </w:r>
-      </w:fldSimple>
+      <w:r>
+        <w:fldChar w:fldCharType="begin"/>
+      </w:r>
+      <w:r>
+        <w:instrText xml:space="preserve"> SEQ Figure \* ARABIC </w:instrText>
+      </w:r>
+      <w:r>
+        <w:fldChar w:fldCharType="separate"/>
+      </w:r>
+      <w:r>
+        <w:rPr>
+          <w:noProof/>
+        </w:rPr>
+        <w:t>8</w:t>
+      </w:r>
+      <w:r>
+        <w:rPr>
+          <w:noProof/>
+        </w:rPr>
+        <w:fldChar w:fldCharType="end"/>
+      </w:r>
       <w:r>
         <w:t xml:space="preserve">: </w:t>
       </w:r>
@@ -5252,8 +5246,6 @@
       <w:pPr>
         <w:pStyle w:val="NoSpacing"/>
       </w:pPr>
-      <w:bookmarkStart w:id="0" w:name="_GoBack"/>
-      <w:bookmarkEnd w:id="0"/>
     </w:p>
     <w:p>
       <w:pPr>
@@ -5378,6 +5370,21 @@
       <w:pPr>
         <w:pStyle w:val="NoSpacing"/>
       </w:pPr>
+      <w:hyperlink r:id="rId15" w:history="1">
+        <w:r>
+          <w:rPr>
+            <w:rStyle w:val="Hyperlink"/>
+          </w:rPr>
+          <w:t>https://github.com/DoVietLe/assignments/tree/master/ESD301/LAB01b</w:t>
+        </w:r>
+      </w:hyperlink>
+    </w:p>
+    <w:p>
+      <w:pPr>
+        <w:pStyle w:val="NoSpacing"/>
+      </w:pPr>
+      <w:bookmarkStart w:id="0" w:name="_GoBack"/>
+      <w:bookmarkEnd w:id="0"/>
     </w:p>
     <w:p>
       <w:pPr>
@@ -5404,7 +5411,7 @@
       <w:pPr>
         <w:pStyle w:val="NoSpacing"/>
       </w:pPr>
-      <w:hyperlink r:id="rId15" w:history="1">
+      <w:hyperlink r:id="rId16" w:history="1">
         <w:r>
           <w:rPr>
             <w:rStyle w:val="Hyperlink"/>

</xml_diff>